<commit_message>
Added 3ds Max Exporter for custom models.
Initial pass for Transform objects.
Added wrapped vector class.
</commit_message>
<xml_diff>
--- a/Engine/Sentinel_Manual.docx
+++ b/Engine/Sentinel_Manual.docx
@@ -107,7 +107,12 @@
             <w:pStyle w:val="TOCHeading"/>
           </w:pPr>
           <w:r>
-            <w:t>Table of Contents</w:t>
+            <w:t>Table of Conte</w:t>
+          </w:r>
+          <w:bookmarkStart w:id="0" w:name="_GoBack"/>
+          <w:bookmarkEnd w:id="0"/>
+          <w:r>
+            <w:t>nts</w:t>
           </w:r>
         </w:p>
         <w:p>
@@ -130,7 +135,7 @@
           <w:r>
             <w:fldChar w:fldCharType="separate"/>
           </w:r>
-          <w:hyperlink w:anchor="_Toc364505838" w:history="1">
+          <w:hyperlink w:anchor="_Toc365829092" w:history="1">
             <w:r>
               <w:rPr>
                 <w:rStyle w:val="Hyperlink"/>
@@ -157,7 +162,7 @@
                 <w:noProof/>
                 <w:webHidden/>
               </w:rPr>
-              <w:instrText xml:space="preserve"> PAGEREF _Toc364505838 \h </w:instrText>
+              <w:instrText xml:space="preserve"> PAGEREF _Toc365829092 \h </w:instrText>
             </w:r>
             <w:r>
               <w:rPr>
@@ -199,7 +204,7 @@
               <w:noProof/>
             </w:rPr>
           </w:pPr>
-          <w:hyperlink w:anchor="_Toc364505839" w:history="1">
+          <w:hyperlink w:anchor="_Toc365829093" w:history="1">
             <w:r>
               <w:rPr>
                 <w:rStyle w:val="Hyperlink"/>
@@ -226,7 +231,7 @@
                 <w:noProof/>
                 <w:webHidden/>
               </w:rPr>
-              <w:instrText xml:space="preserve"> PAGEREF _Toc364505839 \h </w:instrText>
+              <w:instrText xml:space="preserve"> PAGEREF _Toc365829093 \h </w:instrText>
             </w:r>
             <w:r>
               <w:rPr>
@@ -268,13 +273,13 @@
               <w:noProof/>
             </w:rPr>
           </w:pPr>
-          <w:hyperlink w:anchor="_Toc364505840" w:history="1">
+          <w:hyperlink w:anchor="_Toc365829094" w:history="1">
             <w:r>
               <w:rPr>
                 <w:rStyle w:val="Hyperlink"/>
                 <w:noProof/>
               </w:rPr>
-              <w:t>Create Custom Program</w:t>
+              <w:t>Model Exporter</w:t>
             </w:r>
             <w:r>
               <w:rPr>
@@ -295,7 +300,7 @@
                 <w:noProof/>
                 <w:webHidden/>
               </w:rPr>
-              <w:instrText xml:space="preserve"> PAGEREF _Toc364505840 \h </w:instrText>
+              <w:instrText xml:space="preserve"> PAGEREF _Toc365829094 \h </w:instrText>
             </w:r>
             <w:r>
               <w:rPr>
@@ -337,12 +342,219 @@
               <w:noProof/>
             </w:rPr>
           </w:pPr>
-          <w:hyperlink w:anchor="_Toc364505841" w:history="1">
+          <w:hyperlink w:anchor="_Toc365829095" w:history="1">
             <w:r>
               <w:rPr>
                 <w:rStyle w:val="Hyperlink"/>
                 <w:noProof/>
               </w:rPr>
+              <w:t>Level Editor Controls</w:t>
+            </w:r>
+            <w:r>
+              <w:rPr>
+                <w:noProof/>
+                <w:webHidden/>
+              </w:rPr>
+              <w:tab/>
+            </w:r>
+            <w:r>
+              <w:rPr>
+                <w:noProof/>
+                <w:webHidden/>
+              </w:rPr>
+              <w:fldChar w:fldCharType="begin"/>
+            </w:r>
+            <w:r>
+              <w:rPr>
+                <w:noProof/>
+                <w:webHidden/>
+              </w:rPr>
+              <w:instrText xml:space="preserve"> PAGEREF _Toc365829095 \h </w:instrText>
+            </w:r>
+            <w:r>
+              <w:rPr>
+                <w:noProof/>
+                <w:webHidden/>
+              </w:rPr>
+            </w:r>
+            <w:r>
+              <w:rPr>
+                <w:noProof/>
+                <w:webHidden/>
+              </w:rPr>
+              <w:fldChar w:fldCharType="separate"/>
+            </w:r>
+            <w:r>
+              <w:rPr>
+                <w:noProof/>
+                <w:webHidden/>
+              </w:rPr>
+              <w:t>4</w:t>
+            </w:r>
+            <w:r>
+              <w:rPr>
+                <w:noProof/>
+                <w:webHidden/>
+              </w:rPr>
+              <w:fldChar w:fldCharType="end"/>
+            </w:r>
+          </w:hyperlink>
+        </w:p>
+        <w:p>
+          <w:pPr>
+            <w:pStyle w:val="TOC1"/>
+            <w:tabs>
+              <w:tab w:val="right" w:leader="dot" w:pos="9350"/>
+            </w:tabs>
+            <w:rPr>
+              <w:rFonts w:eastAsiaTheme="minorEastAsia"/>
+              <w:noProof/>
+            </w:rPr>
+          </w:pPr>
+          <w:hyperlink w:anchor="_Toc365829096" w:history="1">
+            <w:r>
+              <w:rPr>
+                <w:rStyle w:val="Hyperlink"/>
+                <w:noProof/>
+              </w:rPr>
+              <w:t>Sentinel Test Program Controls</w:t>
+            </w:r>
+            <w:r>
+              <w:rPr>
+                <w:noProof/>
+                <w:webHidden/>
+              </w:rPr>
+              <w:tab/>
+            </w:r>
+            <w:r>
+              <w:rPr>
+                <w:noProof/>
+                <w:webHidden/>
+              </w:rPr>
+              <w:fldChar w:fldCharType="begin"/>
+            </w:r>
+            <w:r>
+              <w:rPr>
+                <w:noProof/>
+                <w:webHidden/>
+              </w:rPr>
+              <w:instrText xml:space="preserve"> PAGEREF _Toc365829096 \h </w:instrText>
+            </w:r>
+            <w:r>
+              <w:rPr>
+                <w:noProof/>
+                <w:webHidden/>
+              </w:rPr>
+            </w:r>
+            <w:r>
+              <w:rPr>
+                <w:noProof/>
+                <w:webHidden/>
+              </w:rPr>
+              <w:fldChar w:fldCharType="separate"/>
+            </w:r>
+            <w:r>
+              <w:rPr>
+                <w:noProof/>
+                <w:webHidden/>
+              </w:rPr>
+              <w:t>4</w:t>
+            </w:r>
+            <w:r>
+              <w:rPr>
+                <w:noProof/>
+                <w:webHidden/>
+              </w:rPr>
+              <w:fldChar w:fldCharType="end"/>
+            </w:r>
+          </w:hyperlink>
+        </w:p>
+        <w:p>
+          <w:pPr>
+            <w:pStyle w:val="TOC1"/>
+            <w:tabs>
+              <w:tab w:val="right" w:leader="dot" w:pos="9350"/>
+            </w:tabs>
+            <w:rPr>
+              <w:rFonts w:eastAsiaTheme="minorEastAsia"/>
+              <w:noProof/>
+            </w:rPr>
+          </w:pPr>
+          <w:hyperlink w:anchor="_Toc365829097" w:history="1">
+            <w:r>
+              <w:rPr>
+                <w:rStyle w:val="Hyperlink"/>
+                <w:noProof/>
+              </w:rPr>
+              <w:t>Create Custom Program</w:t>
+            </w:r>
+            <w:r>
+              <w:rPr>
+                <w:noProof/>
+                <w:webHidden/>
+              </w:rPr>
+              <w:tab/>
+            </w:r>
+            <w:r>
+              <w:rPr>
+                <w:noProof/>
+                <w:webHidden/>
+              </w:rPr>
+              <w:fldChar w:fldCharType="begin"/>
+            </w:r>
+            <w:r>
+              <w:rPr>
+                <w:noProof/>
+                <w:webHidden/>
+              </w:rPr>
+              <w:instrText xml:space="preserve"> PAGEREF _Toc365829097 \h </w:instrText>
+            </w:r>
+            <w:r>
+              <w:rPr>
+                <w:noProof/>
+                <w:webHidden/>
+              </w:rPr>
+            </w:r>
+            <w:r>
+              <w:rPr>
+                <w:noProof/>
+                <w:webHidden/>
+              </w:rPr>
+              <w:fldChar w:fldCharType="separate"/>
+            </w:r>
+            <w:r>
+              <w:rPr>
+                <w:noProof/>
+                <w:webHidden/>
+              </w:rPr>
+              <w:t>4</w:t>
+            </w:r>
+            <w:r>
+              <w:rPr>
+                <w:noProof/>
+                <w:webHidden/>
+              </w:rPr>
+              <w:fldChar w:fldCharType="end"/>
+            </w:r>
+          </w:hyperlink>
+        </w:p>
+        <w:p>
+          <w:pPr>
+            <w:pStyle w:val="TOC1"/>
+            <w:tabs>
+              <w:tab w:val="right" w:leader="dot" w:pos="9350"/>
+            </w:tabs>
+            <w:rPr>
+              <w:rFonts w:eastAsiaTheme="minorEastAsia"/>
+              <w:noProof/>
+            </w:rPr>
+          </w:pPr>
+          <w:hyperlink w:anchor="_Toc365829098" w:history="1">
+            <w:r>
+              <w:rPr>
+                <w:rStyle w:val="Hyperlink"/>
+                <w:noProof/>
+              </w:rPr>
               <w:t>Class Reference</w:t>
             </w:r>
             <w:r>
@@ -364,7 +576,7 @@
                 <w:noProof/>
                 <w:webHidden/>
               </w:rPr>
-              <w:instrText xml:space="preserve"> PAGEREF _Toc364505841 \h </w:instrText>
+              <w:instrText xml:space="preserve"> PAGEREF _Toc365829098 \h </w:instrText>
             </w:r>
             <w:r>
               <w:rPr>
@@ -384,7 +596,7 @@
                 <w:noProof/>
                 <w:webHidden/>
               </w:rPr>
-              <w:t>4</w:t>
+              <w:t>5</w:t>
             </w:r>
             <w:r>
               <w:rPr>
@@ -402,10 +614,11 @@
               <w:tab w:val="right" w:leader="dot" w:pos="9350"/>
             </w:tabs>
             <w:rPr>
+              <w:rFonts w:eastAsiaTheme="minorEastAsia"/>
               <w:noProof/>
             </w:rPr>
           </w:pPr>
-          <w:hyperlink w:anchor="_Toc364505842" w:history="1">
+          <w:hyperlink w:anchor="_Toc365829099" w:history="1">
             <w:r>
               <w:rPr>
                 <w:rStyle w:val="Hyperlink"/>
@@ -432,7 +645,7 @@
                 <w:noProof/>
                 <w:webHidden/>
               </w:rPr>
-              <w:instrText xml:space="preserve"> PAGEREF _Toc364505842 \h </w:instrText>
+              <w:instrText xml:space="preserve"> PAGEREF _Toc365829099 \h </w:instrText>
             </w:r>
             <w:r>
               <w:rPr>
@@ -452,7 +665,7 @@
                 <w:noProof/>
                 <w:webHidden/>
               </w:rPr>
-              <w:t>4</w:t>
+              <w:t>5</w:t>
             </w:r>
             <w:r>
               <w:rPr>
@@ -470,10 +683,11 @@
               <w:tab w:val="right" w:leader="dot" w:pos="9350"/>
             </w:tabs>
             <w:rPr>
+              <w:rFonts w:eastAsiaTheme="minorEastAsia"/>
               <w:noProof/>
             </w:rPr>
           </w:pPr>
-          <w:hyperlink w:anchor="_Toc364505843" w:history="1">
+          <w:hyperlink w:anchor="_Toc365829100" w:history="1">
             <w:r>
               <w:rPr>
                 <w:rStyle w:val="Hyperlink"/>
@@ -500,7 +714,7 @@
                 <w:noProof/>
                 <w:webHidden/>
               </w:rPr>
-              <w:instrText xml:space="preserve"> PAGEREF _Toc364505843 \h </w:instrText>
+              <w:instrText xml:space="preserve"> PAGEREF _Toc365829100 \h </w:instrText>
             </w:r>
             <w:r>
               <w:rPr>
@@ -520,7 +734,7 @@
                 <w:noProof/>
                 <w:webHidden/>
               </w:rPr>
-              <w:t>4</w:t>
+              <w:t>5</w:t>
             </w:r>
             <w:r>
               <w:rPr>
@@ -569,7 +783,7 @@
           <w:szCs w:val="32"/>
         </w:rPr>
       </w:pPr>
-      <w:bookmarkStart w:id="0" w:name="_Toc364505838"/>
+      <w:bookmarkStart w:id="1" w:name="_Toc365829092"/>
       <w:r>
         <w:rPr>
           <w:sz w:val="32"/>
@@ -578,7 +792,7 @@
         <w:lastRenderedPageBreak/>
         <w:t>Naming Conventions</w:t>
       </w:r>
-      <w:bookmarkEnd w:id="0"/>
+      <w:bookmarkEnd w:id="1"/>
     </w:p>
     <w:p>
       <w:pPr>
@@ -623,7 +837,19 @@
         <w:spacing w:after="0"/>
       </w:pPr>
       <w:r>
-        <w:t>All defines/macros and static variables are in all capitals, e.g. double DESIRED_FRAME_RATE</w:t>
+        <w:t xml:space="preserve">All </w:t>
+      </w:r>
+      <w:r>
+        <w:t xml:space="preserve">defines, </w:t>
+      </w:r>
+      <w:r>
+        <w:t>macros</w:t>
+      </w:r>
+      <w:r>
+        <w:t>,</w:t>
+      </w:r>
+      <w:r>
+        <w:t xml:space="preserve"> and static variables are in all capitals, e.g. double DESIRED_FRAME_RATE</w:t>
       </w:r>
       <w:proofErr w:type="gramStart"/>
       <w:r>
@@ -705,7 +931,7 @@
           <w:szCs w:val="32"/>
         </w:rPr>
       </w:pPr>
-      <w:bookmarkStart w:id="1" w:name="_Toc364505839"/>
+      <w:bookmarkStart w:id="2" w:name="_Toc365829093"/>
       <w:r>
         <w:rPr>
           <w:sz w:val="32"/>
@@ -720,7 +946,7 @@
         </w:rPr>
         <w:t>s and References</w:t>
       </w:r>
-      <w:bookmarkEnd w:id="1"/>
+      <w:bookmarkEnd w:id="2"/>
     </w:p>
     <w:p>
       <w:pPr>
@@ -781,19 +1007,22 @@
       <w:r>
         <w:t xml:space="preserve">.  </w:t>
       </w:r>
-      <w:r>
-        <w:t>Delete must be called to free the memory</w:t>
-      </w:r>
-      <w:r>
-        <w:t xml:space="preserve"> if </w:t>
-      </w:r>
       <w:proofErr w:type="gramStart"/>
       <w:r>
-        <w:t>Removing</w:t>
+        <w:t>Delete</w:t>
+      </w:r>
+      <w:r>
+        <w:t>(</w:t>
       </w:r>
       <w:proofErr w:type="gramEnd"/>
       <w:r>
-        <w:t xml:space="preserve"> a </w:t>
+        <w:t>)</w:t>
+      </w:r>
+      <w:r>
+        <w:t xml:space="preserve"> must be called to free the memory</w:t>
+      </w:r>
+      <w:r>
+        <w:t xml:space="preserve"> if Removing a </w:t>
       </w:r>
       <w:proofErr w:type="spellStart"/>
       <w:r>
@@ -849,30 +1078,197 @@
     </w:p>
     <w:p>
       <w:pPr>
-        <w:spacing w:after="0"/>
-      </w:pPr>
-      <w:r>
-        <w:t xml:space="preserve">See </w:t>
-      </w:r>
-      <w:r>
-        <w:t>class</w:t>
-      </w:r>
-      <w:r>
-        <w:t xml:space="preserve"> d</w:t>
-      </w:r>
-      <w:r>
-        <w:t>escriptions for further details</w:t>
-      </w:r>
-      <w:r>
-        <w:t xml:space="preserve"> relating to </w:t>
+        <w:pStyle w:val="Heading1"/>
+        <w:rPr>
+          <w:sz w:val="32"/>
+        </w:rPr>
+      </w:pPr>
+      <w:bookmarkStart w:id="3" w:name="_Toc365829094"/>
+      <w:r>
+        <w:rPr>
+          <w:sz w:val="32"/>
+        </w:rPr>
+        <w:t>Model Exporter</w:t>
+      </w:r>
+      <w:bookmarkEnd w:id="3"/>
+    </w:p>
+    <w:p>
+      <w:pPr>
+        <w:spacing w:after="0"/>
+      </w:pPr>
+    </w:p>
+    <w:p>
+      <w:r>
+        <w:t xml:space="preserve">The custom 3ds Max exporter resides within the </w:t>
       </w:r>
       <w:proofErr w:type="spellStart"/>
       <w:r>
-        <w:t>shared_ptr</w:t>
+        <w:t>Sentinel_Exporter</w:t>
       </w:r>
       <w:proofErr w:type="spellEnd"/>
       <w:r>
-        <w:t xml:space="preserve"> objects.</w:t>
+        <w:t xml:space="preserve"> folder.  The resulting </w:t>
+      </w:r>
+      <w:proofErr w:type="spellStart"/>
+      <w:r>
+        <w:t>Sentinel_Exporter.dle</w:t>
+      </w:r>
+      <w:proofErr w:type="spellEnd"/>
+      <w:r>
+        <w:t xml:space="preserve"> created </w:t>
+      </w:r>
+      <w:proofErr w:type="gramStart"/>
+      <w:r>
+        <w:t>is placed</w:t>
+      </w:r>
+      <w:proofErr w:type="gramEnd"/>
+      <w:r>
+        <w:t xml:space="preserve"> within the local 3ds Max 2012 folder.  This </w:t>
+      </w:r>
+      <w:proofErr w:type="gramStart"/>
+      <w:r>
+        <w:t>is done</w:t>
+      </w:r>
+      <w:proofErr w:type="gramEnd"/>
+      <w:r>
+        <w:t xml:space="preserve"> through an environment variable called “ADSK_3DSMAX_x64_2012”.  An additional environment variable </w:t>
+      </w:r>
+      <w:proofErr w:type="gramStart"/>
+      <w:r>
+        <w:t>was created</w:t>
+      </w:r>
+      <w:proofErr w:type="gramEnd"/>
+      <w:r>
+        <w:t xml:space="preserve"> to reference the SDK titled “</w:t>
+      </w:r>
+      <w:r>
+        <w:t>MAX2012SDK</w:t>
+      </w:r>
+      <w:r>
+        <w:t>”.</w:t>
+      </w:r>
+      <w:r>
+        <w:t xml:space="preserve">  Generally, the file folder for 3ds Max resides within a protected folder, therefore, to compile the program, Visual Studio should be opened in Administrator mode.</w:t>
+      </w:r>
+    </w:p>
+    <w:p>
+      <w:r>
+        <w:t xml:space="preserve">The exporter only exports the model within the scene.  Save the file as a .MAX or any other native file format to 3ds Max 2012 in order to export the model if any changes </w:t>
+      </w:r>
+      <w:proofErr w:type="gramStart"/>
+      <w:r>
+        <w:t>are made</w:t>
+      </w:r>
+      <w:proofErr w:type="gramEnd"/>
+      <w:r>
+        <w:t>, i.e. no importer exists for the M3D file format.</w:t>
+      </w:r>
+    </w:p>
+    <w:p/>
+    <w:p>
+      <w:pPr>
+        <w:rPr>
+          <w:rFonts w:asciiTheme="majorHAnsi" w:eastAsiaTheme="majorEastAsia" w:hAnsiTheme="majorHAnsi" w:cstheme="majorBidi"/>
+          <w:b/>
+          <w:bCs/>
+          <w:color w:val="365F91" w:themeColor="accent1" w:themeShade="BF"/>
+          <w:sz w:val="32"/>
+          <w:szCs w:val="28"/>
+        </w:rPr>
+      </w:pPr>
+      <w:r>
+        <w:rPr>
+          <w:sz w:val="32"/>
+        </w:rPr>
+        <w:br w:type="page"/>
+      </w:r>
+    </w:p>
+    <w:p>
+      <w:pPr>
+        <w:pStyle w:val="Heading1"/>
+        <w:rPr>
+          <w:sz w:val="32"/>
+        </w:rPr>
+      </w:pPr>
+      <w:bookmarkStart w:id="4" w:name="_Toc365829095"/>
+      <w:r>
+        <w:rPr>
+          <w:sz w:val="32"/>
+        </w:rPr>
+        <w:lastRenderedPageBreak/>
+        <w:t>Level Editor Controls</w:t>
+      </w:r>
+      <w:bookmarkEnd w:id="4"/>
+    </w:p>
+    <w:p>
+      <w:pPr>
+        <w:spacing w:after="0"/>
+      </w:pPr>
+    </w:p>
+    <w:p>
+      <w:pPr>
+        <w:spacing w:after="0"/>
+      </w:pPr>
+      <w:r>
+        <w:t>The scene viewing area can rotate its view by holding the middle mouse button / wheel.</w:t>
+      </w:r>
+    </w:p>
+    <w:p>
+      <w:pPr>
+        <w:spacing w:after="0"/>
+      </w:pPr>
+      <w:r>
+        <w:t>Move forward and backward by scrolling the middle mouse wheel.</w:t>
+      </w:r>
+    </w:p>
+    <w:p>
+      <w:pPr>
+        <w:spacing w:after="0"/>
+      </w:pPr>
+    </w:p>
+    <w:p>
+      <w:pPr>
+        <w:pStyle w:val="Heading1"/>
+        <w:rPr>
+          <w:sz w:val="32"/>
+        </w:rPr>
+      </w:pPr>
+      <w:bookmarkStart w:id="5" w:name="_Toc365829096"/>
+      <w:r>
+        <w:rPr>
+          <w:sz w:val="32"/>
+        </w:rPr>
+        <w:t>Sentinel Test Program Controls</w:t>
+      </w:r>
+      <w:bookmarkEnd w:id="5"/>
+    </w:p>
+    <w:p>
+      <w:pPr>
+        <w:spacing w:after="0"/>
+      </w:pPr>
+    </w:p>
+    <w:p>
+      <w:pPr>
+        <w:spacing w:after="0"/>
+      </w:pPr>
+      <w:r>
+        <w:t>WASD – Move</w:t>
+      </w:r>
+    </w:p>
+    <w:p>
+      <w:pPr>
+        <w:spacing w:after="0"/>
+      </w:pPr>
+      <w:r>
+        <w:t>Space / C – Up / Down</w:t>
+      </w:r>
+    </w:p>
+    <w:p>
+      <w:pPr>
+        <w:spacing w:after="0"/>
+      </w:pPr>
+      <w:r>
+        <w:t>ESC – Exit</w:t>
       </w:r>
     </w:p>
     <w:p>
@@ -894,7 +1290,7 @@
           <w:szCs w:val="32"/>
         </w:rPr>
       </w:pPr>
-      <w:bookmarkStart w:id="2" w:name="_Toc364505840"/>
+      <w:bookmarkStart w:id="6" w:name="_Toc365829097"/>
       <w:r>
         <w:rPr>
           <w:sz w:val="32"/>
@@ -902,21 +1298,30 @@
         </w:rPr>
         <w:t>Create Custom Program</w:t>
       </w:r>
-      <w:bookmarkEnd w:id="2"/>
-    </w:p>
-    <w:p>
-      <w:pPr>
-        <w:spacing w:after="0"/>
-      </w:pPr>
-      <w:bookmarkStart w:id="3" w:name="_GoBack"/>
-      <w:bookmarkEnd w:id="3"/>
-    </w:p>
-    <w:p>
-      <w:pPr>
-        <w:spacing w:after="0"/>
-      </w:pPr>
-      <w:r>
-        <w:t>Use “Sentinel_Test.cpp” as a reference.</w:t>
+      <w:bookmarkEnd w:id="6"/>
+    </w:p>
+    <w:p>
+      <w:pPr>
+        <w:spacing w:after="0"/>
+      </w:pPr>
+    </w:p>
+    <w:p>
+      <w:pPr>
+        <w:spacing w:after="0"/>
+      </w:pPr>
+      <w:r>
+        <w:t>Open “Sentinel_Test.sln”</w:t>
+      </w:r>
+    </w:p>
+    <w:p>
+      <w:pPr>
+        <w:spacing w:after="0"/>
+      </w:pPr>
+      <w:r>
+        <w:t xml:space="preserve">Use “Sentinel_Test.cpp” </w:t>
+      </w:r>
+      <w:r>
+        <w:t>as a reference.</w:t>
       </w:r>
     </w:p>
     <w:p>
@@ -931,6 +1336,9 @@
         </w:rPr>
       </w:pPr>
       <w:r>
+        <w:t>Each header file contains instructions on its usage.</w:t>
+      </w:r>
+      <w:r>
         <w:br w:type="page"/>
       </w:r>
     </w:p>
@@ -942,7 +1350,7 @@
           <w:szCs w:val="32"/>
         </w:rPr>
       </w:pPr>
-      <w:bookmarkStart w:id="4" w:name="_Toc364505841"/>
+      <w:bookmarkStart w:id="7" w:name="_Toc365829098"/>
       <w:r>
         <w:rPr>
           <w:sz w:val="32"/>
@@ -951,17 +1359,17 @@
         <w:lastRenderedPageBreak/>
         <w:t>Class Reference</w:t>
       </w:r>
-      <w:bookmarkEnd w:id="4"/>
+      <w:bookmarkEnd w:id="7"/>
     </w:p>
     <w:p>
       <w:pPr>
         <w:pStyle w:val="Heading2"/>
       </w:pPr>
-      <w:bookmarkStart w:id="5" w:name="_Toc364505842"/>
+      <w:bookmarkStart w:id="8" w:name="_Toc365829099"/>
       <w:r>
         <w:t>Macros</w:t>
       </w:r>
-      <w:bookmarkEnd w:id="5"/>
+      <w:bookmarkEnd w:id="8"/>
     </w:p>
     <w:p>
       <w:pPr>
@@ -1193,11 +1601,11 @@
       <w:pPr>
         <w:pStyle w:val="Heading2"/>
       </w:pPr>
-      <w:bookmarkStart w:id="6" w:name="_Toc364505843"/>
+      <w:bookmarkStart w:id="9" w:name="_Toc365829100"/>
       <w:r>
         <w:t>Global Functions</w:t>
       </w:r>
-      <w:bookmarkEnd w:id="6"/>
+      <w:bookmarkEnd w:id="9"/>
     </w:p>
     <w:p>
       <w:pPr>
@@ -2869,7 +3277,7 @@
 </file>
 
 <file path=customXml/itemProps1.xml><?xml version="1.0" encoding="utf-8"?>
-<ds:datastoreItem xmlns:ds="http://schemas.openxmlformats.org/officeDocument/2006/customXml" ds:itemID="{8DFB184A-0806-41BD-805C-4978B60A8C08}">
+<ds:datastoreItem xmlns:ds="http://schemas.openxmlformats.org/officeDocument/2006/customXml" ds:itemID="{368096A3-D140-4442-A4DF-B2F27A89B897}">
   <ds:schemaRefs>
     <ds:schemaRef ds:uri="http://schemas.openxmlformats.org/officeDocument/2006/bibliography"/>
   </ds:schemaRefs>

</xml_diff>